<commit_message>
he works kind of
</commit_message>
<xml_diff>
--- a/Documentacion.docx
+++ b/Documentacion.docx
@@ -52,10 +52,7 @@
               <w:cnfStyle w:val="100000000000" w:firstRow="1" w:lastRow="0" w:firstColumn="0" w:lastColumn="0" w:oddVBand="0" w:evenVBand="0" w:oddHBand="0" w:evenHBand="0" w:firstRowFirstColumn="0" w:firstRowLastColumn="0" w:lastRowFirstColumn="0" w:lastRowLastColumn="0"/>
             </w:pPr>
             <w:r>
-              <w:t xml:space="preserve">R1. </w:t>
-            </w:r>
-            <w:r>
-              <w:t xml:space="preserve">Generar simulación </w:t>
+              <w:t xml:space="preserve">R1. Generar simulación </w:t>
             </w:r>
           </w:p>
         </w:tc>
@@ -223,6 +220,11 @@
             <w:r>
               <w:t>El programa debe poder buscar un vuelo por cualquiera de los criterios</w:t>
             </w:r>
+            <w:r>
+              <w:t xml:space="preserve"> elegidos por el usuario</w:t>
+            </w:r>
+            <w:bookmarkStart w:id="0" w:name="_GoBack"/>
+            <w:bookmarkEnd w:id="0"/>
           </w:p>
         </w:tc>
       </w:tr>
@@ -432,10 +434,7 @@
       </w:tr>
     </w:tbl>
     <w:p/>
-    <w:p>
-      <w:bookmarkStart w:id="0" w:name="_GoBack"/>
-      <w:bookmarkEnd w:id="0"/>
-    </w:p>
+    <w:p/>
     <w:sectPr>
       <w:pgSz w:w="12240" w:h="15840"/>
       <w:pgMar w:top="1417" w:right="1701" w:bottom="1417" w:left="1701" w:header="708" w:footer="708" w:gutter="0"/>
@@ -463,7 +462,7 @@
       </w:pPr>
     </w:pPrDefault>
   </w:docDefaults>
-  <w:latentStyles w:defLockedState="0" w:defUIPriority="99" w:defSemiHidden="0" w:defUnhideWhenUsed="0" w:defQFormat="0" w:count="375">
+  <w:latentStyles w:defLockedState="0" w:defUIPriority="99" w:defSemiHidden="0" w:defUnhideWhenUsed="0" w:defQFormat="0" w:count="376">
     <w:lsdException w:name="Normal" w:uiPriority="0" w:qFormat="1"/>
     <w:lsdException w:name="heading 1" w:uiPriority="9" w:qFormat="1"/>
     <w:lsdException w:name="heading 2" w:semiHidden="1" w:uiPriority="9" w:unhideWhenUsed="1" w:qFormat="1"/>
@@ -569,7 +568,6 @@
     <w:lsdException w:name="HTML Sample" w:semiHidden="1" w:unhideWhenUsed="1"/>
     <w:lsdException w:name="HTML Typewriter" w:semiHidden="1" w:unhideWhenUsed="1"/>
     <w:lsdException w:name="HTML Variable" w:semiHidden="1" w:unhideWhenUsed="1"/>
-    <w:lsdException w:name="Normal Table" w:semiHidden="1" w:unhideWhenUsed="1"/>
     <w:lsdException w:name="annotation subject" w:semiHidden="1" w:unhideWhenUsed="1"/>
     <w:lsdException w:name="No List" w:semiHidden="1" w:unhideWhenUsed="1"/>
     <w:lsdException w:name="Outline List 1" w:semiHidden="1" w:unhideWhenUsed="1"/>
@@ -616,10 +614,8 @@
     <w:lsdException w:name="Table Subtle 2" w:semiHidden="1" w:unhideWhenUsed="1"/>
     <w:lsdException w:name="Table Web 1" w:semiHidden="1" w:unhideWhenUsed="1"/>
     <w:lsdException w:name="Table Web 2" w:semiHidden="1" w:unhideWhenUsed="1"/>
-    <w:lsdException w:name="Table Web 3" w:semiHidden="1" w:unhideWhenUsed="1"/>
     <w:lsdException w:name="Balloon Text" w:semiHidden="1" w:unhideWhenUsed="1"/>
     <w:lsdException w:name="Table Grid" w:uiPriority="39"/>
-    <w:lsdException w:name="Table Theme" w:semiHidden="1" w:unhideWhenUsed="1"/>
     <w:lsdException w:name="Placeholder Text" w:semiHidden="1"/>
     <w:lsdException w:name="No Spacing" w:uiPriority="1" w:qFormat="1"/>
     <w:lsdException w:name="Light Shading" w:uiPriority="60"/>
@@ -839,6 +835,7 @@
     <w:lsdException w:name="Smart Hyperlink" w:semiHidden="1" w:unhideWhenUsed="1"/>
     <w:lsdException w:name="Hashtag" w:semiHidden="1" w:unhideWhenUsed="1"/>
     <w:lsdException w:name="Unresolved Mention" w:semiHidden="1" w:unhideWhenUsed="1"/>
+    <w:lsdException w:name="Smart Link" w:semiHidden="1" w:unhideWhenUsed="1"/>
   </w:latentStyles>
   <w:style w:type="paragraph" w:default="1" w:styleId="Normal">
     <w:name w:val="Normal"/>

</xml_diff>

<commit_message>
the documentation related to the lab is made it
</commit_message>
<xml_diff>
--- a/Documentacion.docx
+++ b/Documentacion.docx
@@ -223,8 +223,6 @@
             <w:r>
               <w:t xml:space="preserve"> elegidos por el usuario</w:t>
             </w:r>
-            <w:bookmarkStart w:id="0" w:name="_GoBack"/>
-            <w:bookmarkEnd w:id="0"/>
           </w:p>
         </w:tc>
       </w:tr>
@@ -434,6 +432,715 @@
       </w:tr>
     </w:tbl>
     <w:p/>
+    <w:tbl>
+      <w:tblPr>
+        <w:tblStyle w:val="Tablaconcuadrcula5oscura"/>
+        <w:tblW w:w="0" w:type="auto"/>
+        <w:tblLook w:val="04A0" w:firstRow="1" w:lastRow="0" w:firstColumn="1" w:lastColumn="0" w:noHBand="0" w:noVBand="1"/>
+      </w:tblPr>
+      <w:tblGrid>
+        <w:gridCol w:w="1838"/>
+        <w:gridCol w:w="6990"/>
+      </w:tblGrid>
+      <w:tr>
+        <w:trPr>
+          <w:cnfStyle w:val="100000000000" w:firstRow="1" w:lastRow="0" w:firstColumn="0" w:lastColumn="0" w:oddVBand="0" w:evenVBand="0" w:oddHBand="0" w:evenHBand="0" w:firstRowFirstColumn="0" w:firstRowLastColumn="0" w:lastRowFirstColumn="0" w:lastRowLastColumn="0"/>
+        </w:trPr>
+        <w:tc>
+          <w:tcPr>
+            <w:cnfStyle w:val="001000000000" w:firstRow="0" w:lastRow="0" w:firstColumn="1" w:lastColumn="0" w:oddVBand="0" w:evenVBand="0" w:oddHBand="0" w:evenHBand="0" w:firstRowFirstColumn="0" w:firstRowLastColumn="0" w:lastRowFirstColumn="0" w:lastRowLastColumn="0"/>
+            <w:tcW w:w="1838" w:type="dxa"/>
+          </w:tcPr>
+          <w:p>
+            <w:r>
+              <w:t>Requerimiento</w:t>
+            </w:r>
+          </w:p>
+        </w:tc>
+        <w:tc>
+          <w:tcPr>
+            <w:tcW w:w="6990" w:type="dxa"/>
+          </w:tcPr>
+          <w:p>
+            <w:pPr>
+              <w:cnfStyle w:val="100000000000" w:firstRow="1" w:lastRow="0" w:firstColumn="0" w:lastColumn="0" w:oddVBand="0" w:evenVBand="0" w:oddHBand="0" w:evenHBand="0" w:firstRowFirstColumn="0" w:firstRowLastColumn="0" w:lastRowFirstColumn="0" w:lastRowLastColumn="0"/>
+            </w:pPr>
+            <w:r>
+              <w:t>R</w:t>
+            </w:r>
+            <w:r>
+              <w:t xml:space="preserve">4. </w:t>
+            </w:r>
+            <w:r>
+              <w:t>Organizar vuelos</w:t>
+            </w:r>
+          </w:p>
+        </w:tc>
+      </w:tr>
+      <w:tr>
+        <w:trPr>
+          <w:cnfStyle w:val="000000100000" w:firstRow="0" w:lastRow="0" w:firstColumn="0" w:lastColumn="0" w:oddVBand="0" w:evenVBand="0" w:oddHBand="1" w:evenHBand="0" w:firstRowFirstColumn="0" w:firstRowLastColumn="0" w:lastRowFirstColumn="0" w:lastRowLastColumn="0"/>
+        </w:trPr>
+        <w:tc>
+          <w:tcPr>
+            <w:cnfStyle w:val="001000000000" w:firstRow="0" w:lastRow="0" w:firstColumn="1" w:lastColumn="0" w:oddVBand="0" w:evenVBand="0" w:oddHBand="0" w:evenHBand="0" w:firstRowFirstColumn="0" w:firstRowLastColumn="0" w:lastRowFirstColumn="0" w:lastRowLastColumn="0"/>
+            <w:tcW w:w="1838" w:type="dxa"/>
+          </w:tcPr>
+          <w:p>
+            <w:r>
+              <w:t xml:space="preserve">Resumen </w:t>
+            </w:r>
+          </w:p>
+        </w:tc>
+        <w:tc>
+          <w:tcPr>
+            <w:tcW w:w="6990" w:type="dxa"/>
+          </w:tcPr>
+          <w:p>
+            <w:pPr>
+              <w:cnfStyle w:val="000000100000" w:firstRow="0" w:lastRow="0" w:firstColumn="0" w:lastColumn="0" w:oddVBand="0" w:evenVBand="0" w:oddHBand="1" w:evenHBand="0" w:firstRowFirstColumn="0" w:firstRowLastColumn="0" w:lastRowFirstColumn="0" w:lastRowLastColumn="0"/>
+              <w:rPr>
+                <w:u w:val="single"/>
+              </w:rPr>
+            </w:pPr>
+            <w:r>
+              <w:t>El programa debe permitir el organizar los vuelos por el parámetro que el usuario seleccione</w:t>
+            </w:r>
+          </w:p>
+        </w:tc>
+      </w:tr>
+      <w:tr>
+        <w:tc>
+          <w:tcPr>
+            <w:cnfStyle w:val="001000000000" w:firstRow="0" w:lastRow="0" w:firstColumn="1" w:lastColumn="0" w:oddVBand="0" w:evenVBand="0" w:oddHBand="0" w:evenHBand="0" w:firstRowFirstColumn="0" w:firstRowLastColumn="0" w:lastRowFirstColumn="0" w:lastRowLastColumn="0"/>
+            <w:tcW w:w="1838" w:type="dxa"/>
+          </w:tcPr>
+          <w:p>
+            <w:r>
+              <w:t>Entradas</w:t>
+            </w:r>
+          </w:p>
+        </w:tc>
+        <w:tc>
+          <w:tcPr>
+            <w:tcW w:w="6990" w:type="dxa"/>
+          </w:tcPr>
+          <w:p>
+            <w:pPr>
+              <w:cnfStyle w:val="000000000000" w:firstRow="0" w:lastRow="0" w:firstColumn="0" w:lastColumn="0" w:oddVBand="0" w:evenVBand="0" w:oddHBand="0" w:evenHBand="0" w:firstRowFirstColumn="0" w:firstRowLastColumn="0" w:lastRowFirstColumn="0" w:lastRowLastColumn="0"/>
+            </w:pPr>
+          </w:p>
+        </w:tc>
+      </w:tr>
+      <w:tr>
+        <w:trPr>
+          <w:cnfStyle w:val="000000100000" w:firstRow="0" w:lastRow="0" w:firstColumn="0" w:lastColumn="0" w:oddVBand="0" w:evenVBand="0" w:oddHBand="1" w:evenHBand="0" w:firstRowFirstColumn="0" w:firstRowLastColumn="0" w:lastRowFirstColumn="0" w:lastRowLastColumn="0"/>
+        </w:trPr>
+        <w:tc>
+          <w:tcPr>
+            <w:cnfStyle w:val="001000000000" w:firstRow="0" w:lastRow="0" w:firstColumn="1" w:lastColumn="0" w:oddVBand="0" w:evenVBand="0" w:oddHBand="0" w:evenHBand="0" w:firstRowFirstColumn="0" w:firstRowLastColumn="0" w:lastRowFirstColumn="0" w:lastRowLastColumn="0"/>
+            <w:tcW w:w="1838" w:type="dxa"/>
+          </w:tcPr>
+          <w:p>
+            <w:r>
+              <w:t xml:space="preserve">Salidas </w:t>
+            </w:r>
+          </w:p>
+        </w:tc>
+        <w:tc>
+          <w:tcPr>
+            <w:tcW w:w="6990" w:type="dxa"/>
+          </w:tcPr>
+          <w:p>
+            <w:pPr>
+              <w:cnfStyle w:val="000000100000" w:firstRow="0" w:lastRow="0" w:firstColumn="0" w:lastColumn="0" w:oddVBand="0" w:evenVBand="0" w:oddHBand="1" w:evenHBand="0" w:firstRowFirstColumn="0" w:firstRowLastColumn="0" w:lastRowFirstColumn="0" w:lastRowLastColumn="0"/>
+            </w:pPr>
+          </w:p>
+        </w:tc>
+      </w:tr>
+    </w:tbl>
+    <w:p/>
+    <w:p/>
+    <w:p/>
+    <w:p/>
+    <w:p/>
+    <w:p/>
+    <w:p/>
+    <w:p/>
+    <w:p/>
+    <w:p>
+      <w:pPr>
+        <w:rPr>
+          <w:u w:val="single"/>
+        </w:rPr>
+      </w:pPr>
+      <w:bookmarkStart w:id="0" w:name="_GoBack"/>
+      <w:bookmarkEnd w:id="0"/>
+    </w:p>
+    <w:p>
+      <w:r>
+        <w:lastRenderedPageBreak/>
+        <w:t>Trazabilidad</w:t>
+      </w:r>
+    </w:p>
+    <w:tbl>
+      <w:tblPr>
+        <w:tblStyle w:val="Tabladecuadrcula4"/>
+        <w:tblW w:w="0" w:type="auto"/>
+        <w:tblLook w:val="04A0" w:firstRow="1" w:lastRow="0" w:firstColumn="1" w:lastColumn="0" w:noHBand="0" w:noVBand="1"/>
+      </w:tblPr>
+      <w:tblGrid>
+        <w:gridCol w:w="2405"/>
+        <w:gridCol w:w="3480"/>
+        <w:gridCol w:w="2943"/>
+      </w:tblGrid>
+      <w:tr>
+        <w:trPr>
+          <w:cnfStyle w:val="100000000000" w:firstRow="1" w:lastRow="0" w:firstColumn="0" w:lastColumn="0" w:oddVBand="0" w:evenVBand="0" w:oddHBand="0" w:evenHBand="0" w:firstRowFirstColumn="0" w:firstRowLastColumn="0" w:lastRowFirstColumn="0" w:lastRowLastColumn="0"/>
+        </w:trPr>
+        <w:tc>
+          <w:tcPr>
+            <w:cnfStyle w:val="001000000000" w:firstRow="0" w:lastRow="0" w:firstColumn="1" w:lastColumn="0" w:oddVBand="0" w:evenVBand="0" w:oddHBand="0" w:evenHBand="0" w:firstRowFirstColumn="0" w:firstRowLastColumn="0" w:lastRowFirstColumn="0" w:lastRowLastColumn="0"/>
+            <w:tcW w:w="2405" w:type="dxa"/>
+          </w:tcPr>
+          <w:p>
+            <w:pPr>
+              <w:rPr>
+                <w:u w:val="single"/>
+              </w:rPr>
+            </w:pPr>
+            <w:r>
+              <w:t>Requerimientos</w:t>
+            </w:r>
+            <w:r>
+              <w:rPr>
+                <w:u w:val="single"/>
+              </w:rPr>
+              <w:t xml:space="preserve"> </w:t>
+            </w:r>
+          </w:p>
+        </w:tc>
+        <w:tc>
+          <w:tcPr>
+            <w:tcW w:w="3480" w:type="dxa"/>
+          </w:tcPr>
+          <w:p>
+            <w:pPr>
+              <w:cnfStyle w:val="100000000000" w:firstRow="1" w:lastRow="0" w:firstColumn="0" w:lastColumn="0" w:oddVBand="0" w:evenVBand="0" w:oddHBand="0" w:evenHBand="0" w:firstRowFirstColumn="0" w:firstRowLastColumn="0" w:lastRowFirstColumn="0" w:lastRowLastColumn="0"/>
+            </w:pPr>
+            <w:r>
+              <w:t>Método(s)</w:t>
+            </w:r>
+          </w:p>
+        </w:tc>
+        <w:tc>
+          <w:tcPr>
+            <w:tcW w:w="2943" w:type="dxa"/>
+          </w:tcPr>
+          <w:p>
+            <w:pPr>
+              <w:cnfStyle w:val="100000000000" w:firstRow="1" w:lastRow="0" w:firstColumn="0" w:lastColumn="0" w:oddVBand="0" w:evenVBand="0" w:oddHBand="0" w:evenHBand="0" w:firstRowFirstColumn="0" w:firstRowLastColumn="0" w:lastRowFirstColumn="0" w:lastRowLastColumn="0"/>
+            </w:pPr>
+            <w:r>
+              <w:t>Clase(s)</w:t>
+            </w:r>
+          </w:p>
+        </w:tc>
+      </w:tr>
+      <w:tr>
+        <w:trPr>
+          <w:cnfStyle w:val="000000100000" w:firstRow="0" w:lastRow="0" w:firstColumn="0" w:lastColumn="0" w:oddVBand="0" w:evenVBand="0" w:oddHBand="1" w:evenHBand="0" w:firstRowFirstColumn="0" w:firstRowLastColumn="0" w:lastRowFirstColumn="0" w:lastRowLastColumn="0"/>
+        </w:trPr>
+        <w:tc>
+          <w:tcPr>
+            <w:cnfStyle w:val="001000000000" w:firstRow="0" w:lastRow="0" w:firstColumn="1" w:lastColumn="0" w:oddVBand="0" w:evenVBand="0" w:oddHBand="0" w:evenHBand="0" w:firstRowFirstColumn="0" w:firstRowLastColumn="0" w:lastRowFirstColumn="0" w:lastRowLastColumn="0"/>
+            <w:tcW w:w="2405" w:type="dxa"/>
+          </w:tcPr>
+          <w:p>
+            <w:pPr>
+              <w:rPr>
+                <w:b w:val="0"/>
+                <w:u w:val="single"/>
+              </w:rPr>
+            </w:pPr>
+            <w:r>
+              <w:rPr>
+                <w:b w:val="0"/>
+              </w:rPr>
+              <w:t xml:space="preserve">R1. </w:t>
+            </w:r>
+            <w:r>
+              <w:t>Generar simulación</w:t>
+            </w:r>
+          </w:p>
+        </w:tc>
+        <w:tc>
+          <w:tcPr>
+            <w:tcW w:w="3480" w:type="dxa"/>
+          </w:tcPr>
+          <w:p>
+            <w:pPr>
+              <w:cnfStyle w:val="000000100000" w:firstRow="0" w:lastRow="0" w:firstColumn="0" w:lastColumn="0" w:oddVBand="0" w:evenVBand="0" w:oddHBand="1" w:evenHBand="0" w:firstRowFirstColumn="0" w:firstRowLastColumn="0" w:lastRowFirstColumn="0" w:lastRowLastColumn="0"/>
+            </w:pPr>
+            <w:proofErr w:type="spellStart"/>
+            <w:r>
+              <w:t>generate</w:t>
+            </w:r>
+            <w:proofErr w:type="spellEnd"/>
+          </w:p>
+        </w:tc>
+        <w:tc>
+          <w:tcPr>
+            <w:tcW w:w="2943" w:type="dxa"/>
+          </w:tcPr>
+          <w:p>
+            <w:pPr>
+              <w:cnfStyle w:val="000000100000" w:firstRow="0" w:lastRow="0" w:firstColumn="0" w:lastColumn="0" w:oddVBand="0" w:evenVBand="0" w:oddHBand="1" w:evenHBand="0" w:firstRowFirstColumn="0" w:firstRowLastColumn="0" w:lastRowFirstColumn="0" w:lastRowLastColumn="0"/>
+              <w:rPr>
+                <w:u w:val="single"/>
+              </w:rPr>
+            </w:pPr>
+            <w:proofErr w:type="spellStart"/>
+            <w:r>
+              <w:t>FligthsController</w:t>
+            </w:r>
+            <w:proofErr w:type="spellEnd"/>
+          </w:p>
+        </w:tc>
+      </w:tr>
+      <w:tr>
+        <w:tc>
+          <w:tcPr>
+            <w:cnfStyle w:val="001000000000" w:firstRow="0" w:lastRow="0" w:firstColumn="1" w:lastColumn="0" w:oddVBand="0" w:evenVBand="0" w:oddHBand="0" w:evenHBand="0" w:firstRowFirstColumn="0" w:firstRowLastColumn="0" w:lastRowFirstColumn="0" w:lastRowLastColumn="0"/>
+            <w:tcW w:w="2405" w:type="dxa"/>
+          </w:tcPr>
+          <w:p>
+            <w:r>
+              <w:t>R2. Buscar vuelo</w:t>
+            </w:r>
+          </w:p>
+        </w:tc>
+        <w:tc>
+          <w:tcPr>
+            <w:tcW w:w="3480" w:type="dxa"/>
+          </w:tcPr>
+          <w:p>
+            <w:pPr>
+              <w:cnfStyle w:val="000000000000" w:firstRow="0" w:lastRow="0" w:firstColumn="0" w:lastColumn="0" w:oddVBand="0" w:evenVBand="0" w:oddHBand="0" w:evenHBand="0" w:firstRowFirstColumn="0" w:firstRowLastColumn="0" w:lastRowFirstColumn="0" w:lastRowLastColumn="0"/>
+            </w:pPr>
+            <w:proofErr w:type="spellStart"/>
+            <w:r>
+              <w:t>binarySearch</w:t>
+            </w:r>
+            <w:proofErr w:type="spellEnd"/>
+          </w:p>
+          <w:p>
+            <w:pPr>
+              <w:cnfStyle w:val="000000000000" w:firstRow="0" w:lastRow="0" w:firstColumn="0" w:lastColumn="0" w:oddVBand="0" w:evenVBand="0" w:oddHBand="0" w:evenHBand="0" w:firstRowFirstColumn="0" w:firstRowLastColumn="0" w:lastRowFirstColumn="0" w:lastRowLastColumn="0"/>
+            </w:pPr>
+            <w:proofErr w:type="spellStart"/>
+            <w:r>
+              <w:t>search</w:t>
+            </w:r>
+            <w:proofErr w:type="spellEnd"/>
+          </w:p>
+        </w:tc>
+        <w:tc>
+          <w:tcPr>
+            <w:tcW w:w="2943" w:type="dxa"/>
+          </w:tcPr>
+          <w:p>
+            <w:pPr>
+              <w:cnfStyle w:val="000000000000" w:firstRow="0" w:lastRow="0" w:firstColumn="0" w:lastColumn="0" w:oddVBand="0" w:evenVBand="0" w:oddHBand="0" w:evenHBand="0" w:firstRowFirstColumn="0" w:firstRowLastColumn="0" w:lastRowFirstColumn="0" w:lastRowLastColumn="0"/>
+            </w:pPr>
+            <w:proofErr w:type="spellStart"/>
+            <w:r>
+              <w:t>FlightsList</w:t>
+            </w:r>
+            <w:proofErr w:type="spellEnd"/>
+          </w:p>
+          <w:p>
+            <w:pPr>
+              <w:cnfStyle w:val="000000000000" w:firstRow="0" w:lastRow="0" w:firstColumn="0" w:lastColumn="0" w:oddVBand="0" w:evenVBand="0" w:oddHBand="0" w:evenHBand="0" w:firstRowFirstColumn="0" w:firstRowLastColumn="0" w:lastRowFirstColumn="0" w:lastRowLastColumn="0"/>
+            </w:pPr>
+            <w:proofErr w:type="spellStart"/>
+            <w:r>
+              <w:t>FlightsController</w:t>
+            </w:r>
+            <w:proofErr w:type="spellEnd"/>
+          </w:p>
+        </w:tc>
+      </w:tr>
+      <w:tr>
+        <w:trPr>
+          <w:cnfStyle w:val="000000100000" w:firstRow="0" w:lastRow="0" w:firstColumn="0" w:lastColumn="0" w:oddVBand="0" w:evenVBand="0" w:oddHBand="1" w:evenHBand="0" w:firstRowFirstColumn="0" w:firstRowLastColumn="0" w:lastRowFirstColumn="0" w:lastRowLastColumn="0"/>
+        </w:trPr>
+        <w:tc>
+          <w:tcPr>
+            <w:cnfStyle w:val="001000000000" w:firstRow="0" w:lastRow="0" w:firstColumn="1" w:lastColumn="0" w:oddVBand="0" w:evenVBand="0" w:oddHBand="0" w:evenHBand="0" w:firstRowFirstColumn="0" w:firstRowLastColumn="0" w:lastRowFirstColumn="0" w:lastRowLastColumn="0"/>
+            <w:tcW w:w="2405" w:type="dxa"/>
+          </w:tcPr>
+          <w:p>
+            <w:r>
+              <w:t>R3. Paginar vuelo</w:t>
+            </w:r>
+          </w:p>
+        </w:tc>
+        <w:tc>
+          <w:tcPr>
+            <w:tcW w:w="3480" w:type="dxa"/>
+          </w:tcPr>
+          <w:p>
+            <w:pPr>
+              <w:cnfStyle w:val="000000100000" w:firstRow="0" w:lastRow="0" w:firstColumn="0" w:lastColumn="0" w:oddVBand="0" w:evenVBand="0" w:oddHBand="1" w:evenHBand="0" w:firstRowFirstColumn="0" w:firstRowLastColumn="0" w:lastRowFirstColumn="0" w:lastRowLastColumn="0"/>
+            </w:pPr>
+            <w:proofErr w:type="spellStart"/>
+            <w:r>
+              <w:t>showTable</w:t>
+            </w:r>
+            <w:proofErr w:type="spellEnd"/>
+          </w:p>
+          <w:p>
+            <w:pPr>
+              <w:cnfStyle w:val="000000100000" w:firstRow="0" w:lastRow="0" w:firstColumn="0" w:lastColumn="0" w:oddVBand="0" w:evenVBand="0" w:oddHBand="1" w:evenHBand="0" w:firstRowFirstColumn="0" w:firstRowLastColumn="0" w:lastRowFirstColumn="0" w:lastRowLastColumn="0"/>
+            </w:pPr>
+            <w:proofErr w:type="spellStart"/>
+            <w:r>
+              <w:t>next</w:t>
+            </w:r>
+            <w:proofErr w:type="spellEnd"/>
+          </w:p>
+          <w:p>
+            <w:pPr>
+              <w:cnfStyle w:val="000000100000" w:firstRow="0" w:lastRow="0" w:firstColumn="0" w:lastColumn="0" w:oddVBand="0" w:evenVBand="0" w:oddHBand="1" w:evenHBand="0" w:firstRowFirstColumn="0" w:firstRowLastColumn="0" w:lastRowFirstColumn="0" w:lastRowLastColumn="0"/>
+            </w:pPr>
+            <w:proofErr w:type="spellStart"/>
+            <w:r>
+              <w:t>prev</w:t>
+            </w:r>
+            <w:proofErr w:type="spellEnd"/>
+          </w:p>
+          <w:p>
+            <w:pPr>
+              <w:cnfStyle w:val="000000100000" w:firstRow="0" w:lastRow="0" w:firstColumn="0" w:lastColumn="0" w:oddVBand="0" w:evenVBand="0" w:oddHBand="1" w:evenHBand="0" w:firstRowFirstColumn="0" w:firstRowLastColumn="0" w:lastRowFirstColumn="0" w:lastRowLastColumn="0"/>
+            </w:pPr>
+            <w:proofErr w:type="spellStart"/>
+            <w:r>
+              <w:t>generate</w:t>
+            </w:r>
+            <w:proofErr w:type="spellEnd"/>
+          </w:p>
+        </w:tc>
+        <w:tc>
+          <w:tcPr>
+            <w:tcW w:w="2943" w:type="dxa"/>
+          </w:tcPr>
+          <w:p>
+            <w:pPr>
+              <w:cnfStyle w:val="000000100000" w:firstRow="0" w:lastRow="0" w:firstColumn="0" w:lastColumn="0" w:oddVBand="0" w:evenVBand="0" w:oddHBand="1" w:evenHBand="0" w:firstRowFirstColumn="0" w:firstRowLastColumn="0" w:lastRowFirstColumn="0" w:lastRowLastColumn="0"/>
+            </w:pPr>
+            <w:proofErr w:type="spellStart"/>
+            <w:r>
+              <w:t>FligthsController</w:t>
+            </w:r>
+            <w:proofErr w:type="spellEnd"/>
+          </w:p>
+        </w:tc>
+      </w:tr>
+      <w:tr>
+        <w:tc>
+          <w:tcPr>
+            <w:cnfStyle w:val="001000000000" w:firstRow="0" w:lastRow="0" w:firstColumn="1" w:lastColumn="0" w:oddVBand="0" w:evenVBand="0" w:oddHBand="0" w:evenHBand="0" w:firstRowFirstColumn="0" w:firstRowLastColumn="0" w:lastRowFirstColumn="0" w:lastRowLastColumn="0"/>
+            <w:tcW w:w="2405" w:type="dxa"/>
+          </w:tcPr>
+          <w:p>
+            <w:pPr>
+              <w:rPr>
+                <w:u w:val="single"/>
+              </w:rPr>
+            </w:pPr>
+            <w:r>
+              <w:t>R4. Organizar vuelos</w:t>
+            </w:r>
+          </w:p>
+        </w:tc>
+        <w:tc>
+          <w:tcPr>
+            <w:tcW w:w="3480" w:type="dxa"/>
+          </w:tcPr>
+          <w:p>
+            <w:pPr>
+              <w:cnfStyle w:val="000000000000" w:firstRow="0" w:lastRow="0" w:firstColumn="0" w:lastColumn="0" w:oddVBand="0" w:evenVBand="0" w:oddHBand="0" w:evenHBand="0" w:firstRowFirstColumn="0" w:firstRowLastColumn="0" w:lastRowFirstColumn="0" w:lastRowLastColumn="0"/>
+            </w:pPr>
+            <w:proofErr w:type="spellStart"/>
+            <w:r>
+              <w:t>sortBySchedule</w:t>
+            </w:r>
+            <w:proofErr w:type="spellEnd"/>
+          </w:p>
+          <w:p>
+            <w:pPr>
+              <w:cnfStyle w:val="000000000000" w:firstRow="0" w:lastRow="0" w:firstColumn="0" w:lastColumn="0" w:oddVBand="0" w:evenVBand="0" w:oddHBand="0" w:evenHBand="0" w:firstRowFirstColumn="0" w:firstRowLastColumn="0" w:lastRowFirstColumn="0" w:lastRowLastColumn="0"/>
+            </w:pPr>
+            <w:proofErr w:type="spellStart"/>
+            <w:r>
+              <w:t>sortByAirline</w:t>
+            </w:r>
+            <w:proofErr w:type="spellEnd"/>
+          </w:p>
+          <w:p>
+            <w:pPr>
+              <w:cnfStyle w:val="000000000000" w:firstRow="0" w:lastRow="0" w:firstColumn="0" w:lastColumn="0" w:oddVBand="0" w:evenVBand="0" w:oddHBand="0" w:evenHBand="0" w:firstRowFirstColumn="0" w:firstRowLastColumn="0" w:lastRowFirstColumn="0" w:lastRowLastColumn="0"/>
+            </w:pPr>
+            <w:proofErr w:type="spellStart"/>
+            <w:r>
+              <w:t>sortByDate</w:t>
+            </w:r>
+            <w:proofErr w:type="spellEnd"/>
+          </w:p>
+          <w:p>
+            <w:pPr>
+              <w:cnfStyle w:val="000000000000" w:firstRow="0" w:lastRow="0" w:firstColumn="0" w:lastColumn="0" w:oddVBand="0" w:evenVBand="0" w:oddHBand="0" w:evenHBand="0" w:firstRowFirstColumn="0" w:firstRowLastColumn="0" w:lastRowFirstColumn="0" w:lastRowLastColumn="0"/>
+            </w:pPr>
+            <w:proofErr w:type="spellStart"/>
+            <w:r>
+              <w:t>sortByDestiny</w:t>
+            </w:r>
+            <w:proofErr w:type="spellEnd"/>
+          </w:p>
+          <w:p>
+            <w:pPr>
+              <w:cnfStyle w:val="000000000000" w:firstRow="0" w:lastRow="0" w:firstColumn="0" w:lastColumn="0" w:oddVBand="0" w:evenVBand="0" w:oddHBand="0" w:evenHBand="0" w:firstRowFirstColumn="0" w:firstRowLastColumn="0" w:lastRowFirstColumn="0" w:lastRowLastColumn="0"/>
+            </w:pPr>
+            <w:proofErr w:type="spellStart"/>
+            <w:r>
+              <w:t>sortByFlight</w:t>
+            </w:r>
+            <w:proofErr w:type="spellEnd"/>
+          </w:p>
+          <w:p>
+            <w:pPr>
+              <w:cnfStyle w:val="000000000000" w:firstRow="0" w:lastRow="0" w:firstColumn="0" w:lastColumn="0" w:oddVBand="0" w:evenVBand="0" w:oddHBand="0" w:evenHBand="0" w:firstRowFirstColumn="0" w:firstRowLastColumn="0" w:lastRowFirstColumn="0" w:lastRowLastColumn="0"/>
+            </w:pPr>
+            <w:proofErr w:type="spellStart"/>
+            <w:r>
+              <w:t>sortByGate</w:t>
+            </w:r>
+            <w:proofErr w:type="spellEnd"/>
+          </w:p>
+          <w:p>
+            <w:pPr>
+              <w:cnfStyle w:val="000000000000" w:firstRow="0" w:lastRow="0" w:firstColumn="0" w:lastColumn="0" w:oddVBand="0" w:evenVBand="0" w:oddHBand="0" w:evenHBand="0" w:firstRowFirstColumn="0" w:firstRowLastColumn="0" w:lastRowFirstColumn="0" w:lastRowLastColumn="0"/>
+            </w:pPr>
+            <w:proofErr w:type="spellStart"/>
+            <w:r>
+              <w:t>insertionSortGate</w:t>
+            </w:r>
+            <w:proofErr w:type="spellEnd"/>
+          </w:p>
+          <w:p>
+            <w:pPr>
+              <w:cnfStyle w:val="000000000000" w:firstRow="0" w:lastRow="0" w:firstColumn="0" w:lastColumn="0" w:oddVBand="0" w:evenVBand="0" w:oddHBand="0" w:evenHBand="0" w:firstRowFirstColumn="0" w:firstRowLastColumn="0" w:lastRowFirstColumn="0" w:lastRowLastColumn="0"/>
+            </w:pPr>
+            <w:proofErr w:type="spellStart"/>
+            <w:r>
+              <w:t>insertionSortDestiny</w:t>
+            </w:r>
+            <w:proofErr w:type="spellEnd"/>
+          </w:p>
+          <w:p>
+            <w:pPr>
+              <w:cnfStyle w:val="000000000000" w:firstRow="0" w:lastRow="0" w:firstColumn="0" w:lastColumn="0" w:oddVBand="0" w:evenVBand="0" w:oddHBand="0" w:evenHBand="0" w:firstRowFirstColumn="0" w:firstRowLastColumn="0" w:lastRowFirstColumn="0" w:lastRowLastColumn="0"/>
+            </w:pPr>
+            <w:proofErr w:type="spellStart"/>
+            <w:r>
+              <w:t>insertionSortFlight</w:t>
+            </w:r>
+            <w:proofErr w:type="spellEnd"/>
+          </w:p>
+          <w:p>
+            <w:pPr>
+              <w:cnfStyle w:val="000000000000" w:firstRow="0" w:lastRow="0" w:firstColumn="0" w:lastColumn="0" w:oddVBand="0" w:evenVBand="0" w:oddHBand="0" w:evenHBand="0" w:firstRowFirstColumn="0" w:firstRowLastColumn="0" w:lastRowFirstColumn="0" w:lastRowLastColumn="0"/>
+            </w:pPr>
+            <w:proofErr w:type="spellStart"/>
+            <w:r>
+              <w:t>insertionSortAirline</w:t>
+            </w:r>
+            <w:proofErr w:type="spellEnd"/>
+          </w:p>
+          <w:p>
+            <w:pPr>
+              <w:cnfStyle w:val="000000000000" w:firstRow="0" w:lastRow="0" w:firstColumn="0" w:lastColumn="0" w:oddVBand="0" w:evenVBand="0" w:oddHBand="0" w:evenHBand="0" w:firstRowFirstColumn="0" w:firstRowLastColumn="0" w:lastRowFirstColumn="0" w:lastRowLastColumn="0"/>
+            </w:pPr>
+          </w:p>
+        </w:tc>
+        <w:tc>
+          <w:tcPr>
+            <w:tcW w:w="2943" w:type="dxa"/>
+          </w:tcPr>
+          <w:p>
+            <w:pPr>
+              <w:cnfStyle w:val="000000000000" w:firstRow="0" w:lastRow="0" w:firstColumn="0" w:lastColumn="0" w:oddVBand="0" w:evenVBand="0" w:oddHBand="0" w:evenHBand="0" w:firstRowFirstColumn="0" w:firstRowLastColumn="0" w:lastRowFirstColumn="0" w:lastRowLastColumn="0"/>
+            </w:pPr>
+            <w:proofErr w:type="spellStart"/>
+            <w:r>
+              <w:t>FligthsController</w:t>
+            </w:r>
+            <w:proofErr w:type="spellEnd"/>
+          </w:p>
+          <w:p>
+            <w:pPr>
+              <w:cnfStyle w:val="000000000000" w:firstRow="0" w:lastRow="0" w:firstColumn="0" w:lastColumn="0" w:oddVBand="0" w:evenVBand="0" w:oddHBand="0" w:evenHBand="0" w:firstRowFirstColumn="0" w:firstRowLastColumn="0" w:lastRowFirstColumn="0" w:lastRowLastColumn="0"/>
+            </w:pPr>
+          </w:p>
+          <w:p>
+            <w:pPr>
+              <w:cnfStyle w:val="000000000000" w:firstRow="0" w:lastRow="0" w:firstColumn="0" w:lastColumn="0" w:oddVBand="0" w:evenVBand="0" w:oddHBand="0" w:evenHBand="0" w:firstRowFirstColumn="0" w:firstRowLastColumn="0" w:lastRowFirstColumn="0" w:lastRowLastColumn="0"/>
+            </w:pPr>
+          </w:p>
+          <w:p>
+            <w:pPr>
+              <w:cnfStyle w:val="000000000000" w:firstRow="0" w:lastRow="0" w:firstColumn="0" w:lastColumn="0" w:oddVBand="0" w:evenVBand="0" w:oddHBand="0" w:evenHBand="0" w:firstRowFirstColumn="0" w:firstRowLastColumn="0" w:lastRowFirstColumn="0" w:lastRowLastColumn="0"/>
+            </w:pPr>
+          </w:p>
+          <w:p>
+            <w:pPr>
+              <w:cnfStyle w:val="000000000000" w:firstRow="0" w:lastRow="0" w:firstColumn="0" w:lastColumn="0" w:oddVBand="0" w:evenVBand="0" w:oddHBand="0" w:evenHBand="0" w:firstRowFirstColumn="0" w:firstRowLastColumn="0" w:lastRowFirstColumn="0" w:lastRowLastColumn="0"/>
+            </w:pPr>
+          </w:p>
+          <w:p>
+            <w:pPr>
+              <w:cnfStyle w:val="000000000000" w:firstRow="0" w:lastRow="0" w:firstColumn="0" w:lastColumn="0" w:oddVBand="0" w:evenVBand="0" w:oddHBand="0" w:evenHBand="0" w:firstRowFirstColumn="0" w:firstRowLastColumn="0" w:lastRowFirstColumn="0" w:lastRowLastColumn="0"/>
+              <w:rPr>
+                <w:u w:val="single"/>
+              </w:rPr>
+            </w:pPr>
+          </w:p>
+          <w:p>
+            <w:pPr>
+              <w:cnfStyle w:val="000000000000" w:firstRow="0" w:lastRow="0" w:firstColumn="0" w:lastColumn="0" w:oddVBand="0" w:evenVBand="0" w:oddHBand="0" w:evenHBand="0" w:firstRowFirstColumn="0" w:firstRowLastColumn="0" w:lastRowFirstColumn="0" w:lastRowLastColumn="0"/>
+              <w:rPr>
+                <w:u w:val="single"/>
+              </w:rPr>
+            </w:pPr>
+            <w:proofErr w:type="spellStart"/>
+            <w:r>
+              <w:t>FlightList</w:t>
+            </w:r>
+            <w:proofErr w:type="spellEnd"/>
+          </w:p>
+          <w:p>
+            <w:pPr>
+              <w:cnfStyle w:val="000000000000" w:firstRow="0" w:lastRow="0" w:firstColumn="0" w:lastColumn="0" w:oddVBand="0" w:evenVBand="0" w:oddHBand="0" w:evenHBand="0" w:firstRowFirstColumn="0" w:firstRowLastColumn="0" w:lastRowFirstColumn="0" w:lastRowLastColumn="0"/>
+            </w:pPr>
+          </w:p>
+        </w:tc>
+      </w:tr>
+    </w:tbl>
+    <w:p/>
+    <w:p/>
+    <w:p/>
+    <w:p/>
+    <w:p>
+      <w:pPr>
+        <w:sectPr>
+          <w:pgSz w:w="12240" w:h="15840"/>
+          <w:pgMar w:top="1417" w:right="1701" w:bottom="1417" w:left="1701" w:header="708" w:footer="708" w:gutter="0"/>
+          <w:cols w:space="708"/>
+          <w:docGrid w:linePitch="360"/>
+        </w:sectPr>
+      </w:pPr>
+    </w:p>
+    <w:p>
+      <w:pPr>
+        <w:rPr>
+          <w:u w:val="single"/>
+        </w:rPr>
+      </w:pPr>
+      <w:r>
+        <w:lastRenderedPageBreak/>
+        <w:t>Diagrama de clases</w:t>
+      </w:r>
+    </w:p>
+    <w:p>
+      <w:r>
+        <w:rPr>
+          <w:noProof/>
+        </w:rPr>
+        <w:drawing>
+          <wp:anchor distT="0" distB="0" distL="114300" distR="114300" simplePos="0" relativeHeight="251658240" behindDoc="0" locked="0" layoutInCell="1" allowOverlap="1" wp14:anchorId="4349EADB" wp14:editId="05C3BF3C">
+            <wp:simplePos x="0" y="0"/>
+            <wp:positionH relativeFrom="column">
+              <wp:posOffset>-668655</wp:posOffset>
+            </wp:positionH>
+            <wp:positionV relativeFrom="paragraph">
+              <wp:posOffset>271780</wp:posOffset>
+            </wp:positionV>
+            <wp:extent cx="9683750" cy="4825365"/>
+            <wp:effectExtent l="0" t="0" r="0" b="0"/>
+            <wp:wrapSquare wrapText="bothSides"/>
+            <wp:docPr id="1" name="Imagen 1"/>
+            <wp:cNvGraphicFramePr>
+              <a:graphicFrameLocks xmlns:a="http://schemas.openxmlformats.org/drawingml/2006/main" noChangeAspect="1"/>
+            </wp:cNvGraphicFramePr>
+            <a:graphic xmlns:a="http://schemas.openxmlformats.org/drawingml/2006/main">
+              <a:graphicData uri="http://schemas.openxmlformats.org/drawingml/2006/picture">
+                <pic:pic xmlns:pic="http://schemas.openxmlformats.org/drawingml/2006/picture">
+                  <pic:nvPicPr>
+                    <pic:cNvPr id="0" name="Picture 1"/>
+                    <pic:cNvPicPr>
+                      <a:picLocks noChangeAspect="1" noChangeArrowheads="1"/>
+                    </pic:cNvPicPr>
+                  </pic:nvPicPr>
+                  <pic:blipFill>
+                    <a:blip r:embed="rId4">
+                      <a:extLst>
+                        <a:ext uri="{28A0092B-C50C-407E-A947-70E740481C1C}">
+                          <a14:useLocalDpi xmlns:a14="http://schemas.microsoft.com/office/drawing/2010/main" val="0"/>
+                        </a:ext>
+                      </a:extLst>
+                    </a:blip>
+                    <a:srcRect/>
+                    <a:stretch>
+                      <a:fillRect/>
+                    </a:stretch>
+                  </pic:blipFill>
+                  <pic:spPr bwMode="auto">
+                    <a:xfrm>
+                      <a:off x="0" y="0"/>
+                      <a:ext cx="9683750" cy="4825365"/>
+                    </a:xfrm>
+                    <a:prstGeom prst="rect">
+                      <a:avLst/>
+                    </a:prstGeom>
+                    <a:noFill/>
+                    <a:ln>
+                      <a:noFill/>
+                    </a:ln>
+                  </pic:spPr>
+                </pic:pic>
+              </a:graphicData>
+            </a:graphic>
+            <wp14:sizeRelH relativeFrom="margin">
+              <wp14:pctWidth>0</wp14:pctWidth>
+            </wp14:sizeRelH>
+            <wp14:sizeRelV relativeFrom="margin">
+              <wp14:pctHeight>0</wp14:pctHeight>
+            </wp14:sizeRelV>
+          </wp:anchor>
+        </w:drawing>
+      </w:r>
+    </w:p>
+    <w:p>
+      <w:pPr>
+        <w:sectPr>
+          <w:pgSz w:w="15840" w:h="12240" w:orient="landscape"/>
+          <w:pgMar w:top="1701" w:right="1418" w:bottom="1701" w:left="1418" w:header="709" w:footer="709" w:gutter="0"/>
+          <w:cols w:space="708"/>
+          <w:docGrid w:linePitch="360"/>
+        </w:sectPr>
+      </w:pPr>
+    </w:p>
     <w:p/>
     <w:sectPr>
       <w:pgSz w:w="12240" w:h="15840"/>
@@ -568,6 +1275,7 @@
     <w:lsdException w:name="HTML Sample" w:semiHidden="1" w:unhideWhenUsed="1"/>
     <w:lsdException w:name="HTML Typewriter" w:semiHidden="1" w:unhideWhenUsed="1"/>
     <w:lsdException w:name="HTML Variable" w:semiHidden="1" w:unhideWhenUsed="1"/>
+    <w:lsdException w:name="Normal Table" w:semiHidden="1" w:unhideWhenUsed="1"/>
     <w:lsdException w:name="annotation subject" w:semiHidden="1" w:unhideWhenUsed="1"/>
     <w:lsdException w:name="No List" w:semiHidden="1" w:unhideWhenUsed="1"/>
     <w:lsdException w:name="Outline List 1" w:semiHidden="1" w:unhideWhenUsed="1"/>
@@ -614,8 +1322,10 @@
     <w:lsdException w:name="Table Subtle 2" w:semiHidden="1" w:unhideWhenUsed="1"/>
     <w:lsdException w:name="Table Web 1" w:semiHidden="1" w:unhideWhenUsed="1"/>
     <w:lsdException w:name="Table Web 2" w:semiHidden="1" w:unhideWhenUsed="1"/>
+    <w:lsdException w:name="Table Web 3" w:semiHidden="1" w:unhideWhenUsed="1"/>
     <w:lsdException w:name="Balloon Text" w:semiHidden="1" w:unhideWhenUsed="1"/>
     <w:lsdException w:name="Table Grid" w:uiPriority="39"/>
+    <w:lsdException w:name="Table Theme" w:semiHidden="1" w:unhideWhenUsed="1"/>
     <w:lsdException w:name="Placeholder Text" w:semiHidden="1"/>
     <w:lsdException w:name="No Spacing" w:uiPriority="1" w:qFormat="1"/>
     <w:lsdException w:name="Light Shading" w:uiPriority="60"/>
@@ -993,6 +1703,112 @@
       </w:tcPr>
     </w:tblStylePr>
   </w:style>
+  <w:style w:type="table" w:styleId="Tabladecuadrcula4">
+    <w:name w:val="Grid Table 4"/>
+    <w:basedOn w:val="Tablanormal"/>
+    <w:uiPriority w:val="49"/>
+    <w:rsid w:val="00380743"/>
+    <w:pPr>
+      <w:spacing w:after="0" w:line="240" w:lineRule="auto"/>
+    </w:pPr>
+    <w:tblPr>
+      <w:tblStyleRowBandSize w:val="1"/>
+      <w:tblStyleColBandSize w:val="1"/>
+      <w:tblBorders>
+        <w:top w:val="single" w:sz="4" w:space="0" w:color="666666" w:themeColor="text1" w:themeTint="99"/>
+        <w:left w:val="single" w:sz="4" w:space="0" w:color="666666" w:themeColor="text1" w:themeTint="99"/>
+        <w:bottom w:val="single" w:sz="4" w:space="0" w:color="666666" w:themeColor="text1" w:themeTint="99"/>
+        <w:right w:val="single" w:sz="4" w:space="0" w:color="666666" w:themeColor="text1" w:themeTint="99"/>
+        <w:insideH w:val="single" w:sz="4" w:space="0" w:color="666666" w:themeColor="text1" w:themeTint="99"/>
+        <w:insideV w:val="single" w:sz="4" w:space="0" w:color="666666" w:themeColor="text1" w:themeTint="99"/>
+      </w:tblBorders>
+    </w:tblPr>
+    <w:tblStylePr w:type="firstRow">
+      <w:rPr>
+        <w:b/>
+        <w:bCs/>
+        <w:color w:val="FFFFFF" w:themeColor="background1"/>
+      </w:rPr>
+      <w:tblPr/>
+      <w:tcPr>
+        <w:tcBorders>
+          <w:top w:val="single" w:sz="4" w:space="0" w:color="000000" w:themeColor="text1"/>
+          <w:left w:val="single" w:sz="4" w:space="0" w:color="000000" w:themeColor="text1"/>
+          <w:bottom w:val="single" w:sz="4" w:space="0" w:color="000000" w:themeColor="text1"/>
+          <w:right w:val="single" w:sz="4" w:space="0" w:color="000000" w:themeColor="text1"/>
+          <w:insideH w:val="nil"/>
+          <w:insideV w:val="nil"/>
+        </w:tcBorders>
+        <w:shd w:val="clear" w:color="auto" w:fill="000000" w:themeFill="text1"/>
+      </w:tcPr>
+    </w:tblStylePr>
+    <w:tblStylePr w:type="lastRow">
+      <w:rPr>
+        <w:b/>
+        <w:bCs/>
+      </w:rPr>
+      <w:tblPr/>
+      <w:tcPr>
+        <w:tcBorders>
+          <w:top w:val="double" w:sz="4" w:space="0" w:color="000000" w:themeColor="text1"/>
+        </w:tcBorders>
+      </w:tcPr>
+    </w:tblStylePr>
+    <w:tblStylePr w:type="firstCol">
+      <w:rPr>
+        <w:b/>
+        <w:bCs/>
+      </w:rPr>
+    </w:tblStylePr>
+    <w:tblStylePr w:type="lastCol">
+      <w:rPr>
+        <w:b/>
+        <w:bCs/>
+      </w:rPr>
+    </w:tblStylePr>
+    <w:tblStylePr w:type="band1Vert">
+      <w:tblPr/>
+      <w:tcPr>
+        <w:shd w:val="clear" w:color="auto" w:fill="CCCCCC" w:themeFill="text1" w:themeFillTint="33"/>
+      </w:tcPr>
+    </w:tblStylePr>
+    <w:tblStylePr w:type="band1Horz">
+      <w:tblPr/>
+      <w:tcPr>
+        <w:shd w:val="clear" w:color="auto" w:fill="CCCCCC" w:themeFill="text1" w:themeFillTint="33"/>
+      </w:tcPr>
+    </w:tblStylePr>
+  </w:style>
+  <w:style w:type="paragraph" w:styleId="Textodeglobo">
+    <w:name w:val="Balloon Text"/>
+    <w:basedOn w:val="Normal"/>
+    <w:link w:val="TextodegloboCar"/>
+    <w:uiPriority w:val="99"/>
+    <w:semiHidden/>
+    <w:unhideWhenUsed/>
+    <w:rsid w:val="00380743"/>
+    <w:pPr>
+      <w:spacing w:after="0" w:line="240" w:lineRule="auto"/>
+    </w:pPr>
+    <w:rPr>
+      <w:rFonts w:ascii="Segoe UI" w:hAnsi="Segoe UI" w:cs="Segoe UI"/>
+      <w:sz w:val="18"/>
+      <w:szCs w:val="18"/>
+    </w:rPr>
+  </w:style>
+  <w:style w:type="character" w:customStyle="1" w:styleId="TextodegloboCar">
+    <w:name w:val="Texto de globo Car"/>
+    <w:basedOn w:val="Fuentedeprrafopredeter"/>
+    <w:link w:val="Textodeglobo"/>
+    <w:uiPriority w:val="99"/>
+    <w:semiHidden/>
+    <w:rsid w:val="00380743"/>
+    <w:rPr>
+      <w:rFonts w:ascii="Segoe UI" w:hAnsi="Segoe UI" w:cs="Segoe UI"/>
+      <w:sz w:val="18"/>
+      <w:szCs w:val="18"/>
+    </w:rPr>
+  </w:style>
 </w:styles>
 </file>
 

</xml_diff>